<commit_message>
add line break between contact information and website links
</commit_message>
<xml_diff>
--- a/resume/jasonrushton.resume.docx
+++ b/resume/jasonrushton.resume.docx
@@ -29,6 +29,10 @@
     <w:p>
       <w:pPr>
         <w:spacing w:line="240" w:lineRule="auto"/>
+        <w:rPr>
+          <w:rStyle w:val="Hyperlink"/>
+          <w:u w:val="none"/>
+        </w:rPr>
       </w:pPr>
       <w:hyperlink r:id="rId4" w:history="1">
         <w:r>
@@ -39,6 +43,11 @@
           <w:t>jason@jasonrushton.com</w:t>
         </w:r>
       </w:hyperlink>
+    </w:p>
+    <w:p>
+      <w:pPr>
+        <w:spacing w:line="240" w:lineRule="auto"/>
+      </w:pPr>
       <w:r>
         <w:br/>
       </w:r>
@@ -80,6 +89,8 @@
       <w:pPr>
         <w:pStyle w:val="Heading1"/>
       </w:pPr>
+      <w:bookmarkStart w:id="0" w:name="_GoBack"/>
+      <w:bookmarkEnd w:id="0"/>
     </w:p>
     <w:p>
       <w:pPr>
@@ -217,19 +228,7 @@
         <w:rPr>
           <w:i/>
         </w:rPr>
-        <w:t xml:space="preserve">JavaScript, React.js, </w:t>
-      </w:r>
-      <w:r>
-        <w:rPr>
-          <w:i/>
-        </w:rPr>
-        <w:t>Node.js,</w:t>
-      </w:r>
-      <w:r>
-        <w:rPr>
-          <w:i/>
-        </w:rPr>
-        <w:t xml:space="preserve"> CSS, HTML, SQL</w:t>
+        <w:t>JavaScript, React.js, Node.js, CSS, HTML, SQL</w:t>
       </w:r>
       <w:r>
         <w:rPr>
@@ -483,12 +482,7 @@
         <w:t xml:space="preserve"> 0.14 </w:t>
       </w:r>
       <w:r>
-        <w:t xml:space="preserve">using ES6 </w:t>
-      </w:r>
-      <w:bookmarkStart w:id="0" w:name="_GoBack"/>
-      <w:bookmarkEnd w:id="0"/>
-      <w:r>
-        <w:t xml:space="preserve">classes </w:t>
+        <w:t xml:space="preserve">using ES6 classes </w:t>
       </w:r>
       <w:r>
         <w:t>for components,</w:t>
@@ -500,7 +494,11 @@
         <w:t>, and Page.js for routing.</w:t>
       </w:r>
       <w:r>
-        <w:t xml:space="preserve"> Previous builds include most React releases since 0.11, a couple versions on Angular</w:t>
+        <w:t xml:space="preserve"> Previous builds include most React releases since 0.11, a couple versions </w:t>
+      </w:r>
+      <w:r>
+        <w:lastRenderedPageBreak/>
+        <w:t>on Angular</w:t>
       </w:r>
       <w:r>
         <w:t>.js</w:t>
@@ -529,7 +527,6 @@
     </w:p>
     <w:p>
       <w:r>
-        <w:lastRenderedPageBreak/>
         <w:t xml:space="preserve">The various incarnations of gw2w2w.com has spawned a few </w:t>
       </w:r>
       <w:r>
@@ -614,13 +611,7 @@
     </w:p>
     <w:p>
       <w:r>
-        <w:t>Source for all these projects is</w:t>
-      </w:r>
-      <w:r>
-        <w:t xml:space="preserve"> available</w:t>
-      </w:r>
-      <w:r>
-        <w:t xml:space="preserve"> under my GitHub profile at </w:t>
+        <w:t xml:space="preserve">Source for all these projects is available under my GitHub profile at </w:t>
       </w:r>
       <w:hyperlink r:id="rId15" w:history="1">
         <w:r>
@@ -684,13 +675,7 @@
         <w:rPr>
           <w:i/>
         </w:rPr>
-        <w:t>APIs, JSON</w:t>
-      </w:r>
-      <w:r>
-        <w:rPr>
-          <w:i/>
-        </w:rPr>
-        <w:t xml:space="preserve">, </w:t>
+        <w:t xml:space="preserve">APIs, JSON, </w:t>
       </w:r>
       <w:r>
         <w:rPr>
@@ -755,31 +740,13 @@
         <w:rPr>
           <w:i/>
         </w:rPr>
-        <w:t xml:space="preserve">, Isomorphic, </w:t>
-      </w:r>
-      <w:r>
-        <w:rPr>
-          <w:i/>
-        </w:rPr>
-        <w:t>Server Administration</w:t>
-      </w:r>
-      <w:r>
-        <w:rPr>
-          <w:i/>
-        </w:rPr>
-        <w:t>, Heroku</w:t>
-      </w:r>
-      <w:r>
-        <w:rPr>
-          <w:i/>
-        </w:rPr>
-        <w:t>, IIS</w:t>
-      </w:r>
-      <w:r>
-        <w:rPr>
-          <w:i/>
-        </w:rPr>
-        <w:t>, Windows Server, SQL Server</w:t>
+        <w:t>, Isomorphic, Server Administration, Heroku</w:t>
+      </w:r>
+      <w:r>
+        <w:rPr>
+          <w:i/>
+        </w:rPr>
+        <w:t>, IIS, Windows Server, SQL Server</w:t>
       </w:r>
     </w:p>
     <w:p>
@@ -852,13 +819,7 @@
         <w:t xml:space="preserve"> banking information to generate a federally acceptable image of a check.</w:t>
       </w:r>
       <w:r>
-        <w:t xml:space="preserve"> </w:t>
-      </w:r>
-      <w:r>
-        <w:t>A simple to implement jQuery plugin allowed merchants to acquire the signature as needed within their order flow</w:t>
-      </w:r>
-      <w:r>
-        <w:t>.</w:t>
+        <w:t xml:space="preserve"> A simple to implement jQuery plugin allowed merchants to acquire the signature as needed within their order flow.</w:t>
       </w:r>
     </w:p>
     <w:p>
@@ -928,13 +889,7 @@
         <w:rPr>
           <w:i/>
         </w:rPr>
-        <w:t>, Reporting</w:t>
-      </w:r>
-      <w:r>
-        <w:rPr>
-          <w:i/>
-        </w:rPr>
-        <w:t>, ACH</w:t>
+        <w:t>, Reporting, ACH</w:t>
       </w:r>
     </w:p>
     <w:p>
@@ -1051,12 +1006,15 @@
     </w:p>
     <w:p>
       <w:r>
-        <w:t>I started out on the design side at iWorks, but quickly moving over programming, where I soon became the lead developer. We were ahead of the curve, successfully fielding cutting edge web applications for our marketing, billing, and customer service way back in the early 2000s. I architected, designed, developed, and maintained the front-end UI, back-end applications, API integrations, reporting solutions, and databases, as well as assisted with maintaining and optimizing the servers. As the lead developer for a team of 5 engineers, I worked closely with all levels of management, as well other engineering and design teams, to support and promote the needs and goals of the company.</w:t>
-      </w:r>
-    </w:p>
-    <w:p>
+        <w:t xml:space="preserve">I started out on the design side at iWorks, but quickly moving over programming, where I soon became the lead developer. We were ahead of the curve, successfully fielding cutting edge web applications for our marketing, billing, and customer service way back in the early 2000s. I architected, designed, developed, and maintained the front-end UI, back-end applications, API integrations, reporting solutions, and databases, as well as assisted with maintaining and </w:t>
+      </w:r>
       <w:r>
         <w:lastRenderedPageBreak/>
+        <w:t>optimizing the servers. As the lead developer for a team of 5 engineers, I worked closely with all levels of management, as well other engineering and design teams, to support and promote the needs and goals of the company.</w:t>
+      </w:r>
+    </w:p>
+    <w:p>
+      <w:r>
         <w:t xml:space="preserve">The iWorks CRM, on which I was the primary architect and </w:t>
       </w:r>
       <w:r>
@@ -1156,37 +1114,7 @@
         <w:rPr>
           <w:i/>
         </w:rPr>
-        <w:t>:</w:t>
-      </w:r>
-      <w:r>
-        <w:rPr>
-          <w:i/>
-        </w:rPr>
-        <w:t xml:space="preserve"> </w:t>
-      </w:r>
-      <w:r>
-        <w:rPr>
-          <w:i/>
-        </w:rPr>
-        <w:t>CRM, Billing</w:t>
-      </w:r>
-      <w:r>
-        <w:rPr>
-          <w:i/>
-        </w:rPr>
-        <w:t>, Reporting</w:t>
-      </w:r>
-      <w:r>
-        <w:rPr>
-          <w:i/>
-        </w:rPr>
-        <w:t xml:space="preserve">, Lead Generation, Merchant Accounts, </w:t>
-      </w:r>
-      <w:r>
-        <w:rPr>
-          <w:i/>
-        </w:rPr>
-        <w:t>Credit Card Processing, Fraud Detection, PCI Compliance</w:t>
+        <w:t>: CRM, Billing, Reporting, Lead Generation, Merchant Accounts, Credit Card Processing, Fraud Detection, PCI Compliance</w:t>
       </w:r>
       <w:r>
         <w:rPr>
@@ -1212,13 +1140,7 @@
         <w:rPr>
           <w:i/>
         </w:rPr>
-        <w:t>:</w:t>
-      </w:r>
-      <w:r>
-        <w:rPr>
-          <w:i/>
-        </w:rPr>
-        <w:t xml:space="preserve"> </w:t>
+        <w:t xml:space="preserve">: </w:t>
       </w:r>
       <w:r>
         <w:rPr>
@@ -1230,43 +1152,7 @@
         <w:rPr>
           <w:i/>
         </w:rPr>
-        <w:t>jQuery, Server Administration</w:t>
-      </w:r>
-      <w:r>
-        <w:rPr>
-          <w:i/>
-        </w:rPr>
-        <w:t>, SQL Server Administration</w:t>
-      </w:r>
-      <w:r>
-        <w:rPr>
-          <w:i/>
-        </w:rPr>
-        <w:t>, IIS</w:t>
-      </w:r>
-      <w:r>
-        <w:rPr>
-          <w:i/>
-        </w:rPr>
-        <w:t>, Split Testing, A/B Testing</w:t>
-      </w:r>
-      <w:r>
-        <w:rPr>
-          <w:i/>
-        </w:rPr>
-        <w:t>, Data Import/Export</w:t>
-      </w:r>
-      <w:r>
-        <w:rPr>
-          <w:i/>
-        </w:rPr>
-        <w:t>, JVM Tuning</w:t>
-      </w:r>
-      <w:r>
-        <w:rPr>
-          <w:i/>
-        </w:rPr>
-        <w:t>, Client Integration Support, Database Optimization, Query Tuning</w:t>
+        <w:t>jQuery, Server Administration, SQL Server Administration, IIS, Split Testing, A/B Testing, Data Import/Export, JVM Tuning, Client Integration Support, Database Optimization, Query Tuning</w:t>
       </w:r>
     </w:p>
     <w:p>

</xml_diff>